<commit_message>
Added Martin Corkery Comments
</commit_message>
<xml_diff>
--- a/Rules_Summary.docx
+++ b/Rules_Summary.docx
@@ -10,7 +10,6 @@
           <w:sz w:val="48"/>
         </w:rPr>
       </w:pPr>
-      <w:bookmarkStart w:id="0" w:name="_GoBack"/>
       <w:r>
         <w:rPr>
           <w:sz w:val="48"/>
@@ -56,12 +55,12 @@
         <w:rPr>
           <w:b/>
         </w:rPr>
+        <w:instrText xml:space="preserve"> \* MERGEFORMAT </w:instrText>
       </w:r>
       <w:r>
         <w:rPr>
           <w:b/>
         </w:rPr>
-        <w:instrText xml:space="preserve"> \* MERGEFORMAT </w:instrText>
       </w:r>
       <w:r>
         <w:rPr>
@@ -165,7 +164,7 @@
         <w:pStyle w:val="Caption"/>
         <w:jc w:val="center"/>
       </w:pPr>
-      <w:bookmarkStart w:id="1" w:name="_Ref428435572"/>
+      <w:bookmarkStart w:id="0" w:name="_Ref428435572"/>
       <w:r>
         <w:t xml:space="preserve">Figure </w:t>
       </w:r>
@@ -177,7 +176,7 @@
           <w:t>1</w:t>
         </w:r>
       </w:fldSimple>
-      <w:bookmarkEnd w:id="1"/>
+      <w:bookmarkEnd w:id="0"/>
       <w:r>
         <w:t xml:space="preserve">: Atlas </w:t>
       </w:r>
@@ -208,12 +207,12 @@
         <w:rPr>
           <w:b/>
         </w:rPr>
+        <w:instrText xml:space="preserve"> \* MERGEFORMAT </w:instrText>
       </w:r>
       <w:r>
         <w:rPr>
           <w:b/>
         </w:rPr>
-        <w:instrText xml:space="preserve"> \* MERGEFORMAT </w:instrText>
       </w:r>
       <w:r>
         <w:rPr>
@@ -247,10 +246,7 @@
         <w:t xml:space="preserve"> </w:t>
       </w:r>
       <w:r>
-        <w:t xml:space="preserve">shows </w:t>
-      </w:r>
-      <w:r>
-        <w:t xml:space="preserve">a simplified line diagram version of the basic principles of operation seen in </w:t>
+        <w:t xml:space="preserve">shows a simplified line diagram version of the basic principles of operation seen in </w:t>
       </w:r>
       <w:r>
         <w:rPr>
@@ -268,12 +264,12 @@
         <w:rPr>
           <w:b/>
         </w:rPr>
+        <w:instrText xml:space="preserve"> \* MERGEFORMAT </w:instrText>
       </w:r>
       <w:r>
         <w:rPr>
           <w:b/>
         </w:rPr>
-        <w:instrText xml:space="preserve"> \* MERGEFORMAT </w:instrText>
       </w:r>
       <w:r>
         <w:rPr>
@@ -355,12 +351,12 @@
         <w:rPr>
           <w:b/>
         </w:rPr>
+        <w:instrText xml:space="preserve"> \* MERGEFORMAT </w:instrText>
       </w:r>
       <w:r>
         <w:rPr>
           <w:b/>
         </w:rPr>
-        <w:instrText xml:space="preserve"> \* MERGEFORMAT </w:instrText>
       </w:r>
       <w:r>
         <w:rPr>
@@ -412,12 +408,12 @@
         <w:rPr>
           <w:b/>
         </w:rPr>
+        <w:instrText xml:space="preserve"> \* MERGEFORMAT </w:instrText>
       </w:r>
       <w:r>
         <w:rPr>
           <w:b/>
         </w:rPr>
-        <w:instrText xml:space="preserve"> \* MERGEFORMAT </w:instrText>
       </w:r>
       <w:r>
         <w:rPr>
@@ -510,7 +506,7 @@
         <w:pStyle w:val="Caption"/>
         <w:jc w:val="center"/>
       </w:pPr>
-      <w:bookmarkStart w:id="2" w:name="_Ref428434080"/>
+      <w:bookmarkStart w:id="1" w:name="_Ref428434080"/>
       <w:r>
         <w:t xml:space="preserve">Figure </w:t>
       </w:r>
@@ -522,7 +518,7 @@
           <w:t>2</w:t>
         </w:r>
       </w:fldSimple>
-      <w:bookmarkEnd w:id="2"/>
+      <w:bookmarkEnd w:id="1"/>
       <w:r>
         <w:t>: Fundamental Operation of Two-Stage Compressor</w:t>
       </w:r>
@@ -803,7 +799,7 @@
         <w:pStyle w:val="Caption"/>
         <w:jc w:val="center"/>
       </w:pPr>
-      <w:bookmarkStart w:id="3" w:name="_Ref428436314"/>
+      <w:bookmarkStart w:id="2" w:name="_Ref428436314"/>
       <w:r>
         <w:t xml:space="preserve">Table </w:t>
       </w:r>
@@ -815,7 +811,7 @@
           <w:t>1</w:t>
         </w:r>
       </w:fldSimple>
-      <w:bookmarkEnd w:id="3"/>
+      <w:bookmarkEnd w:id="2"/>
       <w:r>
         <w:t>: Test Site Available Pressures and Temperatures</w:t>
       </w:r>
@@ -840,12 +836,12 @@
         <w:rPr>
           <w:b/>
         </w:rPr>
+        <w:instrText xml:space="preserve"> \* MERGEFORMAT </w:instrText>
       </w:r>
       <w:r>
         <w:rPr>
           <w:b/>
         </w:rPr>
-        <w:instrText xml:space="preserve"> \* MERGEFORMAT </w:instrText>
       </w:r>
       <w:r>
         <w:rPr>
@@ -1052,31 +1048,7 @@
     </w:p>
     <w:p>
       <w:r>
-        <w:t xml:space="preserve">If a decrease in temperature across Element </w:t>
-      </w:r>
-      <w:r>
-        <w:t>2</w:t>
-      </w:r>
-      <w:r>
-        <w:t xml:space="preserve"> is observed, then either T</w:t>
-      </w:r>
-      <w:r>
-        <w:t>3</w:t>
-      </w:r>
-      <w:r>
-        <w:t>, T</w:t>
-      </w:r>
-      <w:r>
-        <w:t>4</w:t>
-      </w:r>
-      <w:r>
-        <w:t xml:space="preserve">, or both require calibration, or Element </w:t>
-      </w:r>
-      <w:r>
-        <w:t>2</w:t>
-      </w:r>
-      <w:r>
-        <w:t xml:space="preserve"> is not compressing air. This is formalised as:</w:t>
+        <w:t>If a decrease in temperature across Element 2 is observed, then either T3, T4, or both require calibration, or Element 2 is not compressing air. This is formalised as:</w:t>
       </w:r>
     </w:p>
     <w:p>
@@ -1097,44 +1069,20 @@
         <w:rPr>
           <w:rFonts w:ascii="Courier New" w:hAnsi="Courier New" w:cs="Courier New"/>
         </w:rPr>
-        <w:t xml:space="preserve"> ( (T3 – T</w:t>
-      </w:r>
-      <w:r>
+        <w:t xml:space="preserve"> ( (T3 – T4) &gt; 0)</w:t>
+      </w:r>
+    </w:p>
+    <w:p>
+      <w:pPr>
         <w:rPr>
           <w:rFonts w:ascii="Courier New" w:hAnsi="Courier New" w:cs="Courier New"/>
         </w:rPr>
-        <w:t>4</w:t>
-      </w:r>
+      </w:pPr>
       <w:r>
         <w:rPr>
           <w:rFonts w:ascii="Courier New" w:hAnsi="Courier New" w:cs="Courier New"/>
         </w:rPr>
-        <w:t>) &gt; 0)</w:t>
-      </w:r>
-    </w:p>
-    <w:p>
-      <w:pPr>
-        <w:rPr>
-          <w:rFonts w:ascii="Courier New" w:hAnsi="Courier New" w:cs="Courier New"/>
-        </w:rPr>
-      </w:pPr>
-      <w:r>
-        <w:rPr>
-          <w:rFonts w:ascii="Courier New" w:hAnsi="Courier New" w:cs="Courier New"/>
-        </w:rPr>
-        <w:t>Rule</w:t>
-      </w:r>
-      <w:r>
-        <w:rPr>
-          <w:rFonts w:ascii="Courier New" w:hAnsi="Courier New" w:cs="Courier New"/>
-        </w:rPr>
-        <w:t>3</w:t>
-      </w:r>
-      <w:r>
-        <w:rPr>
-          <w:rFonts w:ascii="Courier New" w:hAnsi="Courier New" w:cs="Courier New"/>
-        </w:rPr>
-        <w:t xml:space="preserve"> = True;</w:t>
+        <w:t>Rule3 = True;</w:t>
       </w:r>
     </w:p>
     <w:p>
@@ -1163,31 +1111,7 @@
     </w:p>
     <w:p>
       <w:r>
-        <w:t xml:space="preserve">If an increase in temperature across the </w:t>
-      </w:r>
-      <w:r>
-        <w:t xml:space="preserve">after </w:t>
-      </w:r>
-      <w:r>
-        <w:t>cooler is observed, then either T</w:t>
-      </w:r>
-      <w:r>
-        <w:t>4</w:t>
-      </w:r>
-      <w:r>
-        <w:t>, T</w:t>
-      </w:r>
-      <w:r>
-        <w:t>5</w:t>
-      </w:r>
-      <w:r>
-        <w:t>, or both require calibration,</w:t>
-      </w:r>
-      <w:r>
-        <w:t xml:space="preserve"> or the after </w:t>
-      </w:r>
-      <w:r>
-        <w:t>cooler is not cooling the compressed air. This is formalised as:</w:t>
+        <w:t>If an increase in temperature across the after cooler is observed, then either T4, T5, or both require calibration, or the after cooler is not cooling the compressed air. This is formalised as:</w:t>
       </w:r>
     </w:p>
     <w:p>
@@ -1208,56 +1132,20 @@
         <w:rPr>
           <w:rFonts w:ascii="Courier New" w:hAnsi="Courier New" w:cs="Courier New"/>
         </w:rPr>
-        <w:t xml:space="preserve"> ( (T</w:t>
-      </w:r>
-      <w:r>
+        <w:t xml:space="preserve"> ( (T5 – T4) &gt; 0)</w:t>
+      </w:r>
+    </w:p>
+    <w:p>
+      <w:pPr>
         <w:rPr>
           <w:rFonts w:ascii="Courier New" w:hAnsi="Courier New" w:cs="Courier New"/>
         </w:rPr>
-        <w:t>5</w:t>
-      </w:r>
+      </w:pPr>
       <w:r>
         <w:rPr>
           <w:rFonts w:ascii="Courier New" w:hAnsi="Courier New" w:cs="Courier New"/>
         </w:rPr>
-        <w:t xml:space="preserve"> – T</w:t>
-      </w:r>
-      <w:r>
-        <w:rPr>
-          <w:rFonts w:ascii="Courier New" w:hAnsi="Courier New" w:cs="Courier New"/>
-        </w:rPr>
-        <w:t>4</w:t>
-      </w:r>
-      <w:r>
-        <w:rPr>
-          <w:rFonts w:ascii="Courier New" w:hAnsi="Courier New" w:cs="Courier New"/>
-        </w:rPr>
-        <w:t>) &gt; 0)</w:t>
-      </w:r>
-    </w:p>
-    <w:p>
-      <w:pPr>
-        <w:rPr>
-          <w:rFonts w:ascii="Courier New" w:hAnsi="Courier New" w:cs="Courier New"/>
-        </w:rPr>
-      </w:pPr>
-      <w:r>
-        <w:rPr>
-          <w:rFonts w:ascii="Courier New" w:hAnsi="Courier New" w:cs="Courier New"/>
-        </w:rPr>
-        <w:t>Rule</w:t>
-      </w:r>
-      <w:r>
-        <w:rPr>
-          <w:rFonts w:ascii="Courier New" w:hAnsi="Courier New" w:cs="Courier New"/>
-        </w:rPr>
-        <w:t>4</w:t>
-      </w:r>
-      <w:r>
-        <w:rPr>
-          <w:rFonts w:ascii="Courier New" w:hAnsi="Courier New" w:cs="Courier New"/>
-        </w:rPr>
-        <w:t xml:space="preserve"> = True;</w:t>
+        <w:t>Rule4 = True;</w:t>
       </w:r>
     </w:p>
     <w:p>
@@ -1568,16 +1456,7 @@
     </w:p>
     <w:p>
       <w:r>
-        <w:t>I</w:t>
-      </w:r>
-      <w:r>
-        <w:t xml:space="preserve">f </w:t>
-      </w:r>
-      <w:r>
-        <w:t>the oil pressure of the compressor does not rise when the compressor is loaded, this indicates a fault with the oil pump of the compressor.</w:t>
-      </w:r>
-      <w:r>
-        <w:t xml:space="preserve"> This is formalised as:</w:t>
+        <w:t>If the oil pressure of the compressor does not rise when the compressor is loaded, this indicates a fault with the oil pump of the compressor. This is formalised as:</w:t>
       </w:r>
     </w:p>
     <w:p>
@@ -1605,83 +1484,41 @@
         <w:rPr>
           <w:rFonts w:ascii="Courier New" w:hAnsi="Courier New" w:cs="Courier New"/>
         </w:rPr>
-        <w:t>P</w:t>
-      </w:r>
+        <w:t>Poil</w:t>
+      </w:r>
+      <w:proofErr w:type="spellEnd"/>
       <w:r>
         <w:rPr>
           <w:rFonts w:ascii="Courier New" w:hAnsi="Courier New" w:cs="Courier New"/>
         </w:rPr>
-        <w:t>oil</w:t>
+        <w:t>(t) – (</w:t>
+      </w:r>
+      <w:proofErr w:type="spellStart"/>
+      <w:r>
+        <w:rPr>
+          <w:rFonts w:ascii="Courier New" w:hAnsi="Courier New" w:cs="Courier New"/>
+        </w:rPr>
+        <w:t>Poil</w:t>
       </w:r>
       <w:proofErr w:type="spellEnd"/>
       <w:r>
         <w:rPr>
           <w:rFonts w:ascii="Courier New" w:hAnsi="Courier New" w:cs="Courier New"/>
         </w:rPr>
-        <w:t>(t) – (</w:t>
-      </w:r>
-      <w:proofErr w:type="spellStart"/>
-      <w:r>
+        <w:t>(t-1)) &lt;= 0) while (Loaded = True)</w:t>
+      </w:r>
+    </w:p>
+    <w:p>
+      <w:pPr>
         <w:rPr>
           <w:rFonts w:ascii="Courier New" w:hAnsi="Courier New" w:cs="Courier New"/>
         </w:rPr>
-        <w:t>Poil</w:t>
-      </w:r>
-      <w:proofErr w:type="spellEnd"/>
+      </w:pPr>
       <w:r>
         <w:rPr>
           <w:rFonts w:ascii="Courier New" w:hAnsi="Courier New" w:cs="Courier New"/>
         </w:rPr>
-        <w:t>(t-1)</w:t>
-      </w:r>
-      <w:r>
-        <w:rPr>
-          <w:rFonts w:ascii="Courier New" w:hAnsi="Courier New" w:cs="Courier New"/>
-        </w:rPr>
-        <w:t>) &lt;=</w:t>
-      </w:r>
-      <w:r>
-        <w:rPr>
-          <w:rFonts w:ascii="Courier New" w:hAnsi="Courier New" w:cs="Courier New"/>
-        </w:rPr>
-        <w:t xml:space="preserve"> 0) while (Loaded = </w:t>
-      </w:r>
-      <w:r>
-        <w:rPr>
-          <w:rFonts w:ascii="Courier New" w:hAnsi="Courier New" w:cs="Courier New"/>
-        </w:rPr>
-        <w:t>True</w:t>
-      </w:r>
-      <w:r>
-        <w:rPr>
-          <w:rFonts w:ascii="Courier New" w:hAnsi="Courier New" w:cs="Courier New"/>
-        </w:rPr>
-        <w:t>)</w:t>
-      </w:r>
-    </w:p>
-    <w:p>
-      <w:pPr>
-        <w:rPr>
-          <w:rFonts w:ascii="Courier New" w:hAnsi="Courier New" w:cs="Courier New"/>
-        </w:rPr>
-      </w:pPr>
-      <w:r>
-        <w:rPr>
-          <w:rFonts w:ascii="Courier New" w:hAnsi="Courier New" w:cs="Courier New"/>
-        </w:rPr>
-        <w:t>Rule1</w:t>
-      </w:r>
-      <w:r>
-        <w:rPr>
-          <w:rFonts w:ascii="Courier New" w:hAnsi="Courier New" w:cs="Courier New"/>
-        </w:rPr>
-        <w:t>2</w:t>
-      </w:r>
-      <w:r>
-        <w:rPr>
-          <w:rFonts w:ascii="Courier New" w:hAnsi="Courier New" w:cs="Courier New"/>
-        </w:rPr>
-        <w:t xml:space="preserve"> = True;</w:t>
+        <w:t>Rule12 = True;</w:t>
       </w:r>
     </w:p>
     <w:p>
@@ -1880,6 +1717,204 @@
         </w:rPr>
         <w:t>End</w:t>
       </w:r>
+    </w:p>
+    <w:p>
+      <w:pPr>
+        <w:rPr>
+          <w:rFonts w:ascii="Courier New" w:hAnsi="Courier New" w:cs="Courier New"/>
+        </w:rPr>
+      </w:pPr>
+    </w:p>
+    <w:p>
+      <w:pPr>
+        <w:pStyle w:val="Heading2"/>
+      </w:pPr>
+      <w:r>
+        <w:t>Ideas for Rules</w:t>
+      </w:r>
+    </w:p>
+    <w:p>
+      <w:pPr>
+        <w:pStyle w:val="Heading3"/>
+      </w:pPr>
+      <w:r>
+        <w:t>Dryers</w:t>
+      </w:r>
+    </w:p>
+    <w:p>
+      <w:pPr>
+        <w:pStyle w:val="ListParagraph"/>
+        <w:numPr>
+          <w:ilvl w:val="0"/>
+          <w:numId w:val="26"/>
+        </w:numPr>
+      </w:pPr>
+      <w:r>
+        <w:t>Dew point controlled dryers very often require their probes to be recalibrated. Is there a way to automatically detect if they might need calibration? Maybe if you noticed a change in the frequency of purge cycles</w:t>
+      </w:r>
+    </w:p>
+    <w:p>
+      <w:pPr>
+        <w:pStyle w:val="ListParagraph"/>
+        <w:numPr>
+          <w:ilvl w:val="0"/>
+          <w:numId w:val="26"/>
+        </w:numPr>
+      </w:pPr>
+      <w:r>
+        <w:t xml:space="preserve">Could the rate of purge be used for flow measurement? </w:t>
+      </w:r>
+      <w:proofErr w:type="gramStart"/>
+      <w:r>
+        <w:t>i.e</w:t>
+      </w:r>
+      <w:proofErr w:type="gramEnd"/>
+      <w:r>
+        <w:t>. determine how much moisture is in the ambient air, figure out how long it will take the dryer to dry out one cube of compressed air, and use that time to determine the throughput of air through the machine?</w:t>
+      </w:r>
+    </w:p>
+    <w:p>
+      <w:pPr>
+        <w:pStyle w:val="Heading3"/>
+      </w:pPr>
+      <w:r>
+        <w:t xml:space="preserve">Martin </w:t>
+      </w:r>
+      <w:proofErr w:type="spellStart"/>
+      <w:r>
+        <w:t>Corkery</w:t>
+      </w:r>
+      <w:proofErr w:type="spellEnd"/>
+      <w:r>
+        <w:t xml:space="preserve"> Ideas</w:t>
+      </w:r>
+    </w:p>
+    <w:p>
+      <w:pPr>
+        <w:pStyle w:val="ListParagraph"/>
+        <w:numPr>
+          <w:ilvl w:val="0"/>
+          <w:numId w:val="27"/>
+        </w:numPr>
+      </w:pPr>
+      <w:r>
+        <w:t>Have similar rules as rules 1 to 4 for the airside – should see a rise in temperature for the cooling air as it goes across the cooler</w:t>
+      </w:r>
+    </w:p>
+    <w:p>
+      <w:pPr>
+        <w:pStyle w:val="ListParagraph"/>
+        <w:numPr>
+          <w:ilvl w:val="0"/>
+          <w:numId w:val="27"/>
+        </w:numPr>
+      </w:pPr>
+      <w:r>
+        <w:t xml:space="preserve">Establish the moisture capacity of the dryer, and the moisture loading of the compressors (from ambient conditions). This combined with analysis of the </w:t>
+      </w:r>
+      <w:proofErr w:type="spellStart"/>
+      <w:r>
+        <w:t>puge</w:t>
+      </w:r>
+      <w:proofErr w:type="spellEnd"/>
+      <w:r>
+        <w:t xml:space="preserve"> frequency of the dryers could give an indication of the compressed air flow rate.</w:t>
+      </w:r>
+    </w:p>
+    <w:p>
+      <w:pPr>
+        <w:pStyle w:val="ListParagraph"/>
+        <w:numPr>
+          <w:ilvl w:val="0"/>
+          <w:numId w:val="27"/>
+        </w:numPr>
+      </w:pPr>
+      <w:r>
+        <w:t>Create a metric for the purge frequency of the dryers as related to the ambient humidity of air</w:t>
+      </w:r>
+    </w:p>
+    <w:p>
+      <w:pPr>
+        <w:pStyle w:val="ListParagraph"/>
+        <w:numPr>
+          <w:ilvl w:val="0"/>
+          <w:numId w:val="27"/>
+        </w:numPr>
+      </w:pPr>
+      <w:r>
+        <w:t xml:space="preserve">I’ve basically done a pressure decay test – this can be used to calculate the system volume and potentially the flow rate by measuring the time it took the compressor to get back up </w:t>
+      </w:r>
+      <w:r>
+        <w:lastRenderedPageBreak/>
+        <w:t>to pressure after being let down to 6 bar – basically look up how to do a pressure decay test</w:t>
+      </w:r>
+    </w:p>
+    <w:p>
+      <w:pPr>
+        <w:pStyle w:val="ListParagraph"/>
+        <w:numPr>
+          <w:ilvl w:val="0"/>
+          <w:numId w:val="27"/>
+        </w:numPr>
+      </w:pPr>
+      <w:r>
+        <w:t>Show VSD% band times as a load duration curve – more visual</w:t>
+      </w:r>
+    </w:p>
+    <w:p>
+      <w:pPr>
+        <w:pStyle w:val="ListParagraph"/>
+        <w:numPr>
+          <w:ilvl w:val="0"/>
+          <w:numId w:val="27"/>
+        </w:numPr>
+      </w:pPr>
+      <w:r>
+        <w:t>Look at the average loading of the compressor as a % of the max load – basically the VSD compressor is running at about 20-30% load – calculate this formally</w:t>
+      </w:r>
+    </w:p>
+    <w:p>
+      <w:pPr>
+        <w:pStyle w:val="ListParagraph"/>
+        <w:numPr>
+          <w:ilvl w:val="0"/>
+          <w:numId w:val="27"/>
+        </w:numPr>
+      </w:pPr>
+      <w:r>
+        <w:t>Can you derive flow from the temperature rise across Element 1 or 2 knowing the pressure rise? Possibly?</w:t>
+      </w:r>
+    </w:p>
+    <w:p>
+      <w:pPr>
+        <w:pStyle w:val="ListParagraph"/>
+        <w:numPr>
+          <w:ilvl w:val="0"/>
+          <w:numId w:val="27"/>
+        </w:numPr>
+      </w:pPr>
+      <w:r>
+        <w:t>Make sure to build in correction factors to allow for the fact that the system isn’t operating at reference conditions – ref conditions should be on the CAGI data sheet but are probably standard temperature and pressure</w:t>
+      </w:r>
+    </w:p>
+    <w:p>
+      <w:pPr>
+        <w:pStyle w:val="ListParagraph"/>
+        <w:numPr>
+          <w:ilvl w:val="0"/>
+          <w:numId w:val="27"/>
+        </w:numPr>
+      </w:pPr>
+      <w:r>
+        <w:t xml:space="preserve">Get onto Austin O’Neill from Ingersoll Rand to look at getting a smaller </w:t>
+      </w:r>
+      <w:proofErr w:type="spellStart"/>
+      <w:r>
+        <w:t>comrpessor</w:t>
+      </w:r>
+      <w:bookmarkStart w:id="3" w:name="_GoBack"/>
+      <w:bookmarkEnd w:id="3"/>
+      <w:proofErr w:type="spellEnd"/>
     </w:p>
     <w:p>
       <w:pPr>
@@ -1892,7 +1927,6 @@
       </w:pPr>
     </w:p>
     <w:p/>
-    <w:bookmarkEnd w:id="0"/>
     <w:p/>
     <w:sectPr>
       <w:headerReference w:type="default" r:id="rId11"/>
@@ -1992,7 +2026,7 @@
                 <w:bCs/>
                 <w:noProof/>
               </w:rPr>
-              <w:t>6</w:t>
+              <w:t>5</w:t>
             </w:r>
             <w:r>
               <w:rPr>
@@ -2037,7 +2071,7 @@
                 <w:bCs/>
                 <w:noProof/>
               </w:rPr>
-              <w:t>6</w:t>
+              <w:t>7</w:t>
             </w:r>
             <w:r>
               <w:rPr>
@@ -2774,6 +2808,205 @@
     </w:lvl>
   </w:abstractNum>
   <w:abstractNum w:abstractNumId="6">
+    <w:nsid w:val="1E80425E"/>
+    <w:multiLevelType w:val="hybridMultilevel"/>
+    <w:tmpl w:val="CF546586"/>
+    <w:lvl w:ilvl="0" w:tplc="0809000F">
+      <w:start w:val="1"/>
+      <w:numFmt w:val="decimal"/>
+      <w:lvlText w:val="%1."/>
+      <w:lvlJc w:val="left"/>
+      <w:pPr>
+        <w:ind w:left="360" w:hanging="360"/>
+      </w:pPr>
+    </w:lvl>
+    <w:lvl w:ilvl="1" w:tplc="08090019" w:tentative="1">
+      <w:start w:val="1"/>
+      <w:numFmt w:val="lowerLetter"/>
+      <w:lvlText w:val="%2."/>
+      <w:lvlJc w:val="left"/>
+      <w:pPr>
+        <w:ind w:left="1080" w:hanging="360"/>
+      </w:pPr>
+    </w:lvl>
+    <w:lvl w:ilvl="2" w:tplc="0809001B" w:tentative="1">
+      <w:start w:val="1"/>
+      <w:numFmt w:val="lowerRoman"/>
+      <w:lvlText w:val="%3."/>
+      <w:lvlJc w:val="right"/>
+      <w:pPr>
+        <w:ind w:left="1800" w:hanging="180"/>
+      </w:pPr>
+    </w:lvl>
+    <w:lvl w:ilvl="3" w:tplc="0809000F" w:tentative="1">
+      <w:start w:val="1"/>
+      <w:numFmt w:val="decimal"/>
+      <w:lvlText w:val="%4."/>
+      <w:lvlJc w:val="left"/>
+      <w:pPr>
+        <w:ind w:left="2520" w:hanging="360"/>
+      </w:pPr>
+    </w:lvl>
+    <w:lvl w:ilvl="4" w:tplc="08090019" w:tentative="1">
+      <w:start w:val="1"/>
+      <w:numFmt w:val="lowerLetter"/>
+      <w:lvlText w:val="%5."/>
+      <w:lvlJc w:val="left"/>
+      <w:pPr>
+        <w:ind w:left="3240" w:hanging="360"/>
+      </w:pPr>
+    </w:lvl>
+    <w:lvl w:ilvl="5" w:tplc="0809001B" w:tentative="1">
+      <w:start w:val="1"/>
+      <w:numFmt w:val="lowerRoman"/>
+      <w:lvlText w:val="%6."/>
+      <w:lvlJc w:val="right"/>
+      <w:pPr>
+        <w:ind w:left="3960" w:hanging="180"/>
+      </w:pPr>
+    </w:lvl>
+    <w:lvl w:ilvl="6" w:tplc="0809000F" w:tentative="1">
+      <w:start w:val="1"/>
+      <w:numFmt w:val="decimal"/>
+      <w:lvlText w:val="%7."/>
+      <w:lvlJc w:val="left"/>
+      <w:pPr>
+        <w:ind w:left="4680" w:hanging="360"/>
+      </w:pPr>
+    </w:lvl>
+    <w:lvl w:ilvl="7" w:tplc="08090019" w:tentative="1">
+      <w:start w:val="1"/>
+      <w:numFmt w:val="lowerLetter"/>
+      <w:lvlText w:val="%8."/>
+      <w:lvlJc w:val="left"/>
+      <w:pPr>
+        <w:ind w:left="5400" w:hanging="360"/>
+      </w:pPr>
+    </w:lvl>
+    <w:lvl w:ilvl="8" w:tplc="0809001B" w:tentative="1">
+      <w:start w:val="1"/>
+      <w:numFmt w:val="lowerRoman"/>
+      <w:lvlText w:val="%9."/>
+      <w:lvlJc w:val="right"/>
+      <w:pPr>
+        <w:ind w:left="6120" w:hanging="180"/>
+      </w:pPr>
+    </w:lvl>
+  </w:abstractNum>
+  <w:abstractNum w:abstractNumId="7">
+    <w:nsid w:val="23302D81"/>
+    <w:multiLevelType w:val="hybridMultilevel"/>
+    <w:tmpl w:val="CE4E0512"/>
+    <w:lvl w:ilvl="0" w:tplc="08090001">
+      <w:start w:val="1"/>
+      <w:numFmt w:val="bullet"/>
+      <w:lvlText w:val=""/>
+      <w:lvlJc w:val="left"/>
+      <w:pPr>
+        <w:ind w:left="720" w:hanging="360"/>
+      </w:pPr>
+      <w:rPr>
+        <w:rFonts w:ascii="Symbol" w:hAnsi="Symbol" w:hint="default"/>
+      </w:rPr>
+    </w:lvl>
+    <w:lvl w:ilvl="1" w:tplc="08090003" w:tentative="1">
+      <w:start w:val="1"/>
+      <w:numFmt w:val="bullet"/>
+      <w:lvlText w:val="o"/>
+      <w:lvlJc w:val="left"/>
+      <w:pPr>
+        <w:ind w:left="1440" w:hanging="360"/>
+      </w:pPr>
+      <w:rPr>
+        <w:rFonts w:ascii="Courier New" w:hAnsi="Courier New" w:cs="Courier New" w:hint="default"/>
+      </w:rPr>
+    </w:lvl>
+    <w:lvl w:ilvl="2" w:tplc="08090005" w:tentative="1">
+      <w:start w:val="1"/>
+      <w:numFmt w:val="bullet"/>
+      <w:lvlText w:val=""/>
+      <w:lvlJc w:val="left"/>
+      <w:pPr>
+        <w:ind w:left="2160" w:hanging="360"/>
+      </w:pPr>
+      <w:rPr>
+        <w:rFonts w:ascii="Wingdings" w:hAnsi="Wingdings" w:hint="default"/>
+      </w:rPr>
+    </w:lvl>
+    <w:lvl w:ilvl="3" w:tplc="08090001" w:tentative="1">
+      <w:start w:val="1"/>
+      <w:numFmt w:val="bullet"/>
+      <w:lvlText w:val=""/>
+      <w:lvlJc w:val="left"/>
+      <w:pPr>
+        <w:ind w:left="2880" w:hanging="360"/>
+      </w:pPr>
+      <w:rPr>
+        <w:rFonts w:ascii="Symbol" w:hAnsi="Symbol" w:hint="default"/>
+      </w:rPr>
+    </w:lvl>
+    <w:lvl w:ilvl="4" w:tplc="08090003" w:tentative="1">
+      <w:start w:val="1"/>
+      <w:numFmt w:val="bullet"/>
+      <w:lvlText w:val="o"/>
+      <w:lvlJc w:val="left"/>
+      <w:pPr>
+        <w:ind w:left="3600" w:hanging="360"/>
+      </w:pPr>
+      <w:rPr>
+        <w:rFonts w:ascii="Courier New" w:hAnsi="Courier New" w:cs="Courier New" w:hint="default"/>
+      </w:rPr>
+    </w:lvl>
+    <w:lvl w:ilvl="5" w:tplc="08090005" w:tentative="1">
+      <w:start w:val="1"/>
+      <w:numFmt w:val="bullet"/>
+      <w:lvlText w:val=""/>
+      <w:lvlJc w:val="left"/>
+      <w:pPr>
+        <w:ind w:left="4320" w:hanging="360"/>
+      </w:pPr>
+      <w:rPr>
+        <w:rFonts w:ascii="Wingdings" w:hAnsi="Wingdings" w:hint="default"/>
+      </w:rPr>
+    </w:lvl>
+    <w:lvl w:ilvl="6" w:tplc="08090001" w:tentative="1">
+      <w:start w:val="1"/>
+      <w:numFmt w:val="bullet"/>
+      <w:lvlText w:val=""/>
+      <w:lvlJc w:val="left"/>
+      <w:pPr>
+        <w:ind w:left="5040" w:hanging="360"/>
+      </w:pPr>
+      <w:rPr>
+        <w:rFonts w:ascii="Symbol" w:hAnsi="Symbol" w:hint="default"/>
+      </w:rPr>
+    </w:lvl>
+    <w:lvl w:ilvl="7" w:tplc="08090003" w:tentative="1">
+      <w:start w:val="1"/>
+      <w:numFmt w:val="bullet"/>
+      <w:lvlText w:val="o"/>
+      <w:lvlJc w:val="left"/>
+      <w:pPr>
+        <w:ind w:left="5760" w:hanging="360"/>
+      </w:pPr>
+      <w:rPr>
+        <w:rFonts w:ascii="Courier New" w:hAnsi="Courier New" w:cs="Courier New" w:hint="default"/>
+      </w:rPr>
+    </w:lvl>
+    <w:lvl w:ilvl="8" w:tplc="08090005" w:tentative="1">
+      <w:start w:val="1"/>
+      <w:numFmt w:val="bullet"/>
+      <w:lvlText w:val=""/>
+      <w:lvlJc w:val="left"/>
+      <w:pPr>
+        <w:ind w:left="6480" w:hanging="360"/>
+      </w:pPr>
+      <w:rPr>
+        <w:rFonts w:ascii="Wingdings" w:hAnsi="Wingdings" w:hint="default"/>
+      </w:rPr>
+    </w:lvl>
+  </w:abstractNum>
+  <w:abstractNum w:abstractNumId="8">
     <w:nsid w:val="2D4B53B1"/>
     <w:multiLevelType w:val="multilevel"/>
     <w:tmpl w:val="FA52C2E6"/>
@@ -2886,7 +3119,7 @@
       </w:pPr>
     </w:lvl>
   </w:abstractNum>
-  <w:abstractNum w:abstractNumId="7">
+  <w:abstractNum w:abstractNumId="9">
     <w:nsid w:val="39273A16"/>
     <w:multiLevelType w:val="hybridMultilevel"/>
     <w:tmpl w:val="18F84ADE"/>
@@ -2972,7 +3205,7 @@
       </w:pPr>
     </w:lvl>
   </w:abstractNum>
-  <w:abstractNum w:abstractNumId="8">
+  <w:abstractNum w:abstractNumId="10">
     <w:nsid w:val="393D0E2F"/>
     <w:multiLevelType w:val="hybridMultilevel"/>
     <w:tmpl w:val="93FA54D6"/>
@@ -3085,7 +3318,7 @@
       </w:rPr>
     </w:lvl>
   </w:abstractNum>
-  <w:abstractNum w:abstractNumId="9">
+  <w:abstractNum w:abstractNumId="11">
     <w:nsid w:val="4B507727"/>
     <w:multiLevelType w:val="hybridMultilevel"/>
     <w:tmpl w:val="B13E0E2E"/>
@@ -3171,7 +3404,7 @@
       </w:pPr>
     </w:lvl>
   </w:abstractNum>
-  <w:abstractNum w:abstractNumId="10">
+  <w:abstractNum w:abstractNumId="12">
     <w:nsid w:val="4BD20829"/>
     <w:multiLevelType w:val="hybridMultilevel"/>
     <w:tmpl w:val="95BA7BF8"/>
@@ -3257,7 +3490,7 @@
       </w:pPr>
     </w:lvl>
   </w:abstractNum>
-  <w:abstractNum w:abstractNumId="11">
+  <w:abstractNum w:abstractNumId="13">
     <w:nsid w:val="51FE3EF3"/>
     <w:multiLevelType w:val="hybridMultilevel"/>
     <w:tmpl w:val="5AFA803C"/>
@@ -3370,7 +3603,7 @@
       </w:rPr>
     </w:lvl>
   </w:abstractNum>
-  <w:abstractNum w:abstractNumId="12">
+  <w:abstractNum w:abstractNumId="14">
     <w:nsid w:val="54A757E5"/>
     <w:multiLevelType w:val="hybridMultilevel"/>
     <w:tmpl w:val="53D47036"/>
@@ -3456,7 +3689,93 @@
       </w:pPr>
     </w:lvl>
   </w:abstractNum>
-  <w:abstractNum w:abstractNumId="13">
+  <w:abstractNum w:abstractNumId="15">
+    <w:nsid w:val="54AE50B6"/>
+    <w:multiLevelType w:val="hybridMultilevel"/>
+    <w:tmpl w:val="40F69E50"/>
+    <w:lvl w:ilvl="0" w:tplc="0809000F">
+      <w:start w:val="1"/>
+      <w:numFmt w:val="decimal"/>
+      <w:lvlText w:val="%1."/>
+      <w:lvlJc w:val="left"/>
+      <w:pPr>
+        <w:ind w:left="720" w:hanging="360"/>
+      </w:pPr>
+    </w:lvl>
+    <w:lvl w:ilvl="1" w:tplc="08090019" w:tentative="1">
+      <w:start w:val="1"/>
+      <w:numFmt w:val="lowerLetter"/>
+      <w:lvlText w:val="%2."/>
+      <w:lvlJc w:val="left"/>
+      <w:pPr>
+        <w:ind w:left="1440" w:hanging="360"/>
+      </w:pPr>
+    </w:lvl>
+    <w:lvl w:ilvl="2" w:tplc="0809001B" w:tentative="1">
+      <w:start w:val="1"/>
+      <w:numFmt w:val="lowerRoman"/>
+      <w:lvlText w:val="%3."/>
+      <w:lvlJc w:val="right"/>
+      <w:pPr>
+        <w:ind w:left="2160" w:hanging="180"/>
+      </w:pPr>
+    </w:lvl>
+    <w:lvl w:ilvl="3" w:tplc="0809000F" w:tentative="1">
+      <w:start w:val="1"/>
+      <w:numFmt w:val="decimal"/>
+      <w:lvlText w:val="%4."/>
+      <w:lvlJc w:val="left"/>
+      <w:pPr>
+        <w:ind w:left="2880" w:hanging="360"/>
+      </w:pPr>
+    </w:lvl>
+    <w:lvl w:ilvl="4" w:tplc="08090019" w:tentative="1">
+      <w:start w:val="1"/>
+      <w:numFmt w:val="lowerLetter"/>
+      <w:lvlText w:val="%5."/>
+      <w:lvlJc w:val="left"/>
+      <w:pPr>
+        <w:ind w:left="3600" w:hanging="360"/>
+      </w:pPr>
+    </w:lvl>
+    <w:lvl w:ilvl="5" w:tplc="0809001B" w:tentative="1">
+      <w:start w:val="1"/>
+      <w:numFmt w:val="lowerRoman"/>
+      <w:lvlText w:val="%6."/>
+      <w:lvlJc w:val="right"/>
+      <w:pPr>
+        <w:ind w:left="4320" w:hanging="180"/>
+      </w:pPr>
+    </w:lvl>
+    <w:lvl w:ilvl="6" w:tplc="0809000F" w:tentative="1">
+      <w:start w:val="1"/>
+      <w:numFmt w:val="decimal"/>
+      <w:lvlText w:val="%7."/>
+      <w:lvlJc w:val="left"/>
+      <w:pPr>
+        <w:ind w:left="5040" w:hanging="360"/>
+      </w:pPr>
+    </w:lvl>
+    <w:lvl w:ilvl="7" w:tplc="08090019" w:tentative="1">
+      <w:start w:val="1"/>
+      <w:numFmt w:val="lowerLetter"/>
+      <w:lvlText w:val="%8."/>
+      <w:lvlJc w:val="left"/>
+      <w:pPr>
+        <w:ind w:left="5760" w:hanging="360"/>
+      </w:pPr>
+    </w:lvl>
+    <w:lvl w:ilvl="8" w:tplc="0809001B" w:tentative="1">
+      <w:start w:val="1"/>
+      <w:numFmt w:val="lowerRoman"/>
+      <w:lvlText w:val="%9."/>
+      <w:lvlJc w:val="right"/>
+      <w:pPr>
+        <w:ind w:left="6480" w:hanging="180"/>
+      </w:pPr>
+    </w:lvl>
+  </w:abstractNum>
+  <w:abstractNum w:abstractNumId="16">
     <w:nsid w:val="56C05DCF"/>
     <w:multiLevelType w:val="hybridMultilevel"/>
     <w:tmpl w:val="32C416FA"/>
@@ -3542,7 +3861,7 @@
       </w:pPr>
     </w:lvl>
   </w:abstractNum>
-  <w:abstractNum w:abstractNumId="14">
+  <w:abstractNum w:abstractNumId="17">
     <w:nsid w:val="58AE5BD5"/>
     <w:multiLevelType w:val="hybridMultilevel"/>
     <w:tmpl w:val="7D98B8EE"/>
@@ -3655,7 +3974,7 @@
       </w:rPr>
     </w:lvl>
   </w:abstractNum>
-  <w:abstractNum w:abstractNumId="15">
+  <w:abstractNum w:abstractNumId="18">
     <w:nsid w:val="5910080D"/>
     <w:multiLevelType w:val="hybridMultilevel"/>
     <w:tmpl w:val="F9444C4C"/>
@@ -3741,7 +4060,7 @@
       </w:pPr>
     </w:lvl>
   </w:abstractNum>
-  <w:abstractNum w:abstractNumId="16">
+  <w:abstractNum w:abstractNumId="19">
     <w:nsid w:val="68C80FB2"/>
     <w:multiLevelType w:val="hybridMultilevel"/>
     <w:tmpl w:val="B878665E"/>
@@ -3827,7 +4146,7 @@
       </w:pPr>
     </w:lvl>
   </w:abstractNum>
-  <w:abstractNum w:abstractNumId="17">
+  <w:abstractNum w:abstractNumId="20">
     <w:nsid w:val="6A0642BE"/>
     <w:multiLevelType w:val="multilevel"/>
     <w:tmpl w:val="08090025"/>
@@ -3922,7 +4241,7 @@
       </w:pPr>
     </w:lvl>
   </w:abstractNum>
-  <w:abstractNum w:abstractNumId="18">
+  <w:abstractNum w:abstractNumId="21">
     <w:nsid w:val="6C8A310E"/>
     <w:multiLevelType w:val="hybridMultilevel"/>
     <w:tmpl w:val="31342686"/>
@@ -4008,7 +4327,7 @@
       </w:pPr>
     </w:lvl>
   </w:abstractNum>
-  <w:abstractNum w:abstractNumId="19">
+  <w:abstractNum w:abstractNumId="22">
     <w:nsid w:val="6CC16779"/>
     <w:multiLevelType w:val="hybridMultilevel"/>
     <w:tmpl w:val="D5D033F4"/>
@@ -4121,7 +4440,7 @@
       </w:rPr>
     </w:lvl>
   </w:abstractNum>
-  <w:abstractNum w:abstractNumId="20">
+  <w:abstractNum w:abstractNumId="23">
     <w:nsid w:val="72016B86"/>
     <w:multiLevelType w:val="hybridMultilevel"/>
     <w:tmpl w:val="7A10270E"/>
@@ -4234,7 +4553,7 @@
       </w:rPr>
     </w:lvl>
   </w:abstractNum>
-  <w:abstractNum w:abstractNumId="21">
+  <w:abstractNum w:abstractNumId="24">
     <w:nsid w:val="7A8A4349"/>
     <w:multiLevelType w:val="hybridMultilevel"/>
     <w:tmpl w:val="1752E9F6"/>
@@ -4347,7 +4666,7 @@
       </w:rPr>
     </w:lvl>
   </w:abstractNum>
-  <w:abstractNum w:abstractNumId="22">
+  <w:abstractNum w:abstractNumId="25">
     <w:nsid w:val="7C3F49ED"/>
     <w:multiLevelType w:val="hybridMultilevel"/>
     <w:tmpl w:val="95461364"/>
@@ -4433,7 +4752,7 @@
       </w:pPr>
     </w:lvl>
   </w:abstractNum>
-  <w:abstractNum w:abstractNumId="23">
+  <w:abstractNum w:abstractNumId="26">
     <w:nsid w:val="7E876374"/>
     <w:multiLevelType w:val="hybridMultilevel"/>
     <w:tmpl w:val="258A8F26"/>
@@ -4520,46 +4839,46 @@
     </w:lvl>
   </w:abstractNum>
   <w:num w:numId="1">
-    <w:abstractNumId w:val="6"/>
+    <w:abstractNumId w:val="8"/>
     <w:lvlOverride w:ilvl="0">
       <w:startOverride w:val="1"/>
     </w:lvlOverride>
   </w:num>
   <w:num w:numId="2">
-    <w:abstractNumId w:val="11"/>
+    <w:abstractNumId w:val="13"/>
   </w:num>
   <w:num w:numId="3">
-    <w:abstractNumId w:val="17"/>
+    <w:abstractNumId w:val="20"/>
   </w:num>
   <w:num w:numId="4">
     <w:abstractNumId w:val="1"/>
   </w:num>
   <w:num w:numId="5">
-    <w:abstractNumId w:val="8"/>
+    <w:abstractNumId w:val="10"/>
   </w:num>
   <w:num w:numId="6">
-    <w:abstractNumId w:val="16"/>
+    <w:abstractNumId w:val="19"/>
   </w:num>
   <w:num w:numId="7">
+    <w:abstractNumId w:val="11"/>
+  </w:num>
+  <w:num w:numId="8">
+    <w:abstractNumId w:val="21"/>
+  </w:num>
+  <w:num w:numId="9">
     <w:abstractNumId w:val="9"/>
   </w:num>
-  <w:num w:numId="8">
-    <w:abstractNumId w:val="18"/>
-  </w:num>
-  <w:num w:numId="9">
-    <w:abstractNumId w:val="7"/>
-  </w:num>
   <w:num w:numId="10">
-    <w:abstractNumId w:val="23"/>
+    <w:abstractNumId w:val="26"/>
   </w:num>
   <w:num w:numId="11">
-    <w:abstractNumId w:val="21"/>
+    <w:abstractNumId w:val="24"/>
   </w:num>
   <w:num w:numId="12">
-    <w:abstractNumId w:val="12"/>
+    <w:abstractNumId w:val="14"/>
   </w:num>
   <w:num w:numId="13">
-    <w:abstractNumId w:val="15"/>
+    <w:abstractNumId w:val="18"/>
   </w:num>
   <w:num w:numId="14">
     <w:abstractNumId w:val="0"/>
@@ -4571,28 +4890,37 @@
     <w:abstractNumId w:val="5"/>
   </w:num>
   <w:num w:numId="17">
-    <w:abstractNumId w:val="19"/>
+    <w:abstractNumId w:val="22"/>
   </w:num>
   <w:num w:numId="18">
-    <w:abstractNumId w:val="13"/>
+    <w:abstractNumId w:val="16"/>
   </w:num>
   <w:num w:numId="19">
     <w:abstractNumId w:val="4"/>
   </w:num>
   <w:num w:numId="20">
-    <w:abstractNumId w:val="22"/>
+    <w:abstractNumId w:val="25"/>
   </w:num>
   <w:num w:numId="21">
-    <w:abstractNumId w:val="10"/>
+    <w:abstractNumId w:val="12"/>
   </w:num>
   <w:num w:numId="22">
     <w:abstractNumId w:val="3"/>
   </w:num>
   <w:num w:numId="23">
-    <w:abstractNumId w:val="20"/>
+    <w:abstractNumId w:val="23"/>
   </w:num>
   <w:num w:numId="24">
-    <w:abstractNumId w:val="14"/>
+    <w:abstractNumId w:val="17"/>
+  </w:num>
+  <w:num w:numId="25">
+    <w:abstractNumId w:val="15"/>
+  </w:num>
+  <w:num w:numId="26">
+    <w:abstractNumId w:val="7"/>
+  </w:num>
+  <w:num w:numId="27">
+    <w:abstractNumId w:val="6"/>
   </w:num>
 </w:numbering>
 </file>
@@ -5721,6 +6049,19 @@
       <w:color w:val="808080"/>
     </w:rPr>
   </w:style>
+  <w:style w:type="paragraph" w:styleId="NoSpacing">
+    <w:name w:val="No Spacing"/>
+    <w:uiPriority w:val="1"/>
+    <w:qFormat/>
+    <w:rsid w:val="00A57C3E"/>
+    <w:pPr>
+      <w:spacing w:after="0" w:line="240" w:lineRule="auto"/>
+      <w:jc w:val="both"/>
+    </w:pPr>
+    <w:rPr>
+      <w:rFonts w:ascii="Palatino Linotype" w:hAnsi="Palatino Linotype"/>
+    </w:rPr>
+  </w:style>
 </w:styles>
 </file>
 
@@ -5990,7 +6331,7 @@
 </file>
 
 <file path=customXml/itemProps1.xml><?xml version="1.0" encoding="utf-8"?>
-<ds:datastoreItem xmlns:ds="http://schemas.openxmlformats.org/officeDocument/2006/customXml" ds:itemID="{DB6F3F7A-3A86-4A83-A259-E107CD95A044}">
+<ds:datastoreItem xmlns:ds="http://schemas.openxmlformats.org/officeDocument/2006/customXml" ds:itemID="{BAEA8A10-BCC9-4C98-AAF5-8B63F87A61D6}">
   <ds:schemaRefs>
     <ds:schemaRef ds:uri="http://schemas.openxmlformats.org/officeDocument/2006/bibliography"/>
   </ds:schemaRefs>

</xml_diff>

<commit_message>
work on paper section
</commit_message>
<xml_diff>
--- a/Rules_Summary.docx
+++ b/Rules_Summary.docx
@@ -2068,12 +2068,7 @@
         </w:numPr>
       </w:pPr>
       <w:r>
-        <w:t>Three-phase b</w:t>
-      </w:r>
-      <w:bookmarkStart w:id="4" w:name="_GoBack"/>
-      <w:bookmarkEnd w:id="4"/>
-      <w:r>
-        <w:t>alancing between currents and voltages</w:t>
+        <w:t>Three-phase balancing between currents and voltages</w:t>
       </w:r>
     </w:p>
     <w:p>
@@ -2310,16 +2305,16 @@
             <w:tcW w:w="0" w:type="auto"/>
           </w:tcPr>
           <w:p>
-            <w:commentRangeStart w:id="5"/>
+            <w:commentRangeStart w:id="4"/>
             <w:r>
               <w:t>Compressed Air Pressure in Intercooler</w:t>
             </w:r>
-            <w:commentRangeEnd w:id="5"/>
+            <w:commentRangeEnd w:id="4"/>
             <w:r>
               <w:rPr>
                 <w:rStyle w:val="CommentReference"/>
               </w:rPr>
-              <w:commentReference w:id="5"/>
+              <w:commentReference w:id="4"/>
             </w:r>
           </w:p>
         </w:tc>
@@ -2745,16 +2740,16 @@
             <w:tcW w:w="0" w:type="auto"/>
           </w:tcPr>
           <w:p>
-            <w:commentRangeStart w:id="6"/>
+            <w:commentRangeStart w:id="5"/>
             <w:r>
               <w:t>Compressed Air Pressure in Intercooler</w:t>
             </w:r>
-            <w:commentRangeEnd w:id="6"/>
+            <w:commentRangeEnd w:id="5"/>
             <w:r>
               <w:rPr>
                 <w:rStyle w:val="CommentReference"/>
               </w:rPr>
-              <w:commentReference w:id="6"/>
+              <w:commentReference w:id="5"/>
             </w:r>
           </w:p>
         </w:tc>
@@ -3264,16 +3259,16 @@
             <w:tcW w:w="0" w:type="auto"/>
           </w:tcPr>
           <w:p>
-            <w:commentRangeStart w:id="7"/>
+            <w:commentRangeStart w:id="6"/>
             <w:r>
               <w:t>Compressed Air Pressure in Intercooler</w:t>
             </w:r>
-            <w:commentRangeEnd w:id="7"/>
+            <w:commentRangeEnd w:id="6"/>
             <w:r>
               <w:rPr>
                 <w:rStyle w:val="CommentReference"/>
               </w:rPr>
-              <w:commentReference w:id="7"/>
+              <w:commentReference w:id="6"/>
             </w:r>
           </w:p>
         </w:tc>
@@ -3690,16 +3685,16 @@
             <w:tcW w:w="0" w:type="auto"/>
           </w:tcPr>
           <w:p>
-            <w:commentRangeStart w:id="8"/>
+            <w:commentRangeStart w:id="7"/>
             <w:r>
               <w:t>Compressed Air Pressure in Intercooler</w:t>
             </w:r>
-            <w:commentRangeEnd w:id="8"/>
+            <w:commentRangeEnd w:id="7"/>
             <w:r>
               <w:rPr>
                 <w:rStyle w:val="CommentReference"/>
               </w:rPr>
-              <w:commentReference w:id="8"/>
+              <w:commentReference w:id="7"/>
             </w:r>
           </w:p>
         </w:tc>
@@ -3851,6 +3846,252 @@
           </w:p>
         </w:tc>
       </w:tr>
+    </w:tbl>
+    <w:p/>
+    <w:p/>
+    <w:p>
+      <w:pPr>
+        <w:pStyle w:val="Heading2"/>
+      </w:pPr>
+      <w:r>
+        <w:t>Components</w:t>
+      </w:r>
+    </w:p>
+    <w:tbl>
+      <w:tblPr>
+        <w:tblStyle w:val="TableGrid"/>
+        <w:tblW w:w="0" w:type="auto"/>
+        <w:jc w:val="center"/>
+        <w:tblLook w:val="04A0" w:firstRow="1" w:lastRow="0" w:firstColumn="1" w:lastColumn="0" w:noHBand="0" w:noVBand="1"/>
+      </w:tblPr>
+      <w:tblGrid>
+        <w:gridCol w:w="1145"/>
+        <w:gridCol w:w="2131"/>
+      </w:tblGrid>
+      <w:tr>
+        <w:trPr>
+          <w:jc w:val="center"/>
+        </w:trPr>
+        <w:tc>
+          <w:tcPr>
+            <w:tcW w:w="0" w:type="auto"/>
+            <w:shd w:val="clear" w:color="auto" w:fill="BFBFBF" w:themeFill="background1" w:themeFillShade="BF"/>
+          </w:tcPr>
+          <w:p>
+            <w:pPr>
+              <w:rPr>
+                <w:b/>
+                <w:i/>
+              </w:rPr>
+            </w:pPr>
+            <w:bookmarkStart w:id="8" w:name="_GoBack"/>
+            <w:r>
+              <w:rPr>
+                <w:b/>
+                <w:i/>
+              </w:rPr>
+              <w:t>Reference</w:t>
+            </w:r>
+          </w:p>
+        </w:tc>
+        <w:tc>
+          <w:tcPr>
+            <w:tcW w:w="0" w:type="auto"/>
+            <w:shd w:val="clear" w:color="auto" w:fill="BFBFBF" w:themeFill="background1" w:themeFillShade="BF"/>
+          </w:tcPr>
+          <w:p>
+            <w:pPr>
+              <w:rPr>
+                <w:b/>
+                <w:i/>
+              </w:rPr>
+            </w:pPr>
+            <w:r>
+              <w:rPr>
+                <w:b/>
+                <w:i/>
+              </w:rPr>
+              <w:t>Item</w:t>
+            </w:r>
+          </w:p>
+        </w:tc>
+      </w:tr>
+      <w:tr>
+        <w:trPr>
+          <w:jc w:val="center"/>
+        </w:trPr>
+        <w:tc>
+          <w:tcPr>
+            <w:tcW w:w="0" w:type="auto"/>
+          </w:tcPr>
+          <w:p>
+            <w:r>
+              <w:t>C1</w:t>
+            </w:r>
+          </w:p>
+        </w:tc>
+        <w:tc>
+          <w:tcPr>
+            <w:tcW w:w="0" w:type="auto"/>
+          </w:tcPr>
+          <w:p>
+            <w:r>
+              <w:t>Element 1</w:t>
+            </w:r>
+          </w:p>
+        </w:tc>
+      </w:tr>
+      <w:tr>
+        <w:trPr>
+          <w:jc w:val="center"/>
+        </w:trPr>
+        <w:tc>
+          <w:tcPr>
+            <w:tcW w:w="0" w:type="auto"/>
+          </w:tcPr>
+          <w:p>
+            <w:r>
+              <w:t>C2</w:t>
+            </w:r>
+          </w:p>
+        </w:tc>
+        <w:tc>
+          <w:tcPr>
+            <w:tcW w:w="0" w:type="auto"/>
+          </w:tcPr>
+          <w:p>
+            <w:r>
+              <w:t>Intercooler</w:t>
+            </w:r>
+          </w:p>
+        </w:tc>
+      </w:tr>
+      <w:tr>
+        <w:trPr>
+          <w:jc w:val="center"/>
+        </w:trPr>
+        <w:tc>
+          <w:tcPr>
+            <w:tcW w:w="0" w:type="auto"/>
+          </w:tcPr>
+          <w:p>
+            <w:r>
+              <w:t>C3</w:t>
+            </w:r>
+          </w:p>
+        </w:tc>
+        <w:tc>
+          <w:tcPr>
+            <w:tcW w:w="0" w:type="auto"/>
+          </w:tcPr>
+          <w:p>
+            <w:r>
+              <w:t>Element 2</w:t>
+            </w:r>
+          </w:p>
+        </w:tc>
+      </w:tr>
+      <w:tr>
+        <w:trPr>
+          <w:jc w:val="center"/>
+        </w:trPr>
+        <w:tc>
+          <w:tcPr>
+            <w:tcW w:w="0" w:type="auto"/>
+          </w:tcPr>
+          <w:p>
+            <w:r>
+              <w:t>C4</w:t>
+            </w:r>
+          </w:p>
+        </w:tc>
+        <w:tc>
+          <w:tcPr>
+            <w:tcW w:w="0" w:type="auto"/>
+          </w:tcPr>
+          <w:p>
+            <w:r>
+              <w:t>After Cooler</w:t>
+            </w:r>
+          </w:p>
+        </w:tc>
+      </w:tr>
+      <w:tr>
+        <w:trPr>
+          <w:jc w:val="center"/>
+        </w:trPr>
+        <w:tc>
+          <w:tcPr>
+            <w:tcW w:w="0" w:type="auto"/>
+          </w:tcPr>
+          <w:p>
+            <w:r>
+              <w:t>C5</w:t>
+            </w:r>
+          </w:p>
+        </w:tc>
+        <w:tc>
+          <w:tcPr>
+            <w:tcW w:w="0" w:type="auto"/>
+          </w:tcPr>
+          <w:p>
+            <w:r>
+              <w:t>Motor</w:t>
+            </w:r>
+          </w:p>
+        </w:tc>
+      </w:tr>
+      <w:tr>
+        <w:trPr>
+          <w:jc w:val="center"/>
+        </w:trPr>
+        <w:tc>
+          <w:tcPr>
+            <w:tcW w:w="0" w:type="auto"/>
+          </w:tcPr>
+          <w:p>
+            <w:r>
+              <w:t>C6</w:t>
+            </w:r>
+          </w:p>
+        </w:tc>
+        <w:tc>
+          <w:tcPr>
+            <w:tcW w:w="0" w:type="auto"/>
+          </w:tcPr>
+          <w:p>
+            <w:r>
+              <w:t>Oil Pump</w:t>
+            </w:r>
+          </w:p>
+        </w:tc>
+      </w:tr>
+      <w:tr>
+        <w:trPr>
+          <w:jc w:val="center"/>
+        </w:trPr>
+        <w:tc>
+          <w:tcPr>
+            <w:tcW w:w="0" w:type="auto"/>
+          </w:tcPr>
+          <w:p>
+            <w:r>
+              <w:t>C7</w:t>
+            </w:r>
+          </w:p>
+        </w:tc>
+        <w:tc>
+          <w:tcPr>
+            <w:tcW w:w="0" w:type="auto"/>
+          </w:tcPr>
+          <w:p>
+            <w:r>
+              <w:t>Load/Unload Valve</w:t>
+            </w:r>
+          </w:p>
+        </w:tc>
+      </w:tr>
+      <w:bookmarkEnd w:id="8"/>
     </w:tbl>
     <w:p/>
     <w:sectPr>
@@ -3886,6 +4127,22 @@
       </w:r>
     </w:p>
   </w:comment>
+  <w:comment w:id="4" w:author="Seán Hayes" w:date="2015-09-16T13:16:00Z" w:initials="SH">
+    <w:p>
+      <w:pPr>
+        <w:pStyle w:val="CommentText"/>
+      </w:pPr>
+      <w:r>
+        <w:rPr>
+          <w:rStyle w:val="CommentReference"/>
+        </w:rPr>
+        <w:annotationRef/>
+      </w:r>
+      <w:r>
+        <w:t>CHANGE THIS – NOT ACTUALLY COMPRESSED AIR PRESSURE – scratch this comment – it is</w:t>
+      </w:r>
+    </w:p>
+  </w:comment>
   <w:comment w:id="5" w:author="Seán Hayes" w:date="2015-09-16T13:16:00Z" w:initials="SH">
     <w:p>
       <w:pPr>
@@ -3919,22 +4176,6 @@
     </w:p>
   </w:comment>
   <w:comment w:id="7" w:author="Seán Hayes" w:date="2015-09-16T13:16:00Z" w:initials="SH">
-    <w:p>
-      <w:pPr>
-        <w:pStyle w:val="CommentText"/>
-      </w:pPr>
-      <w:r>
-        <w:rPr>
-          <w:rStyle w:val="CommentReference"/>
-        </w:rPr>
-        <w:annotationRef/>
-      </w:r>
-      <w:r>
-        <w:t>CHANGE THIS – NOT ACTUALLY COMPRESSED AIR PRESSURE – scratch this comment – it is</w:t>
-      </w:r>
-    </w:p>
-  </w:comment>
-  <w:comment w:id="8" w:author="Seán Hayes" w:date="2015-09-16T13:16:00Z" w:initials="SH">
     <w:p>
       <w:pPr>
         <w:pStyle w:val="CommentText"/>
@@ -8335,7 +8576,7 @@
 </file>
 
 <file path=customXml/itemProps1.xml><?xml version="1.0" encoding="utf-8"?>
-<ds:datastoreItem xmlns:ds="http://schemas.openxmlformats.org/officeDocument/2006/customXml" ds:itemID="{5FF2CD51-3DFE-4BDB-9566-3271B4513D4F}">
+<ds:datastoreItem xmlns:ds="http://schemas.openxmlformats.org/officeDocument/2006/customXml" ds:itemID="{356B0A00-59FD-4675-991B-E2FA6BDABBB3}">
   <ds:schemaRefs>
     <ds:schemaRef ds:uri="http://schemas.openxmlformats.org/officeDocument/2006/bibliography"/>
   </ds:schemaRefs>

</xml_diff>